<commit_message>
added half adder to first report (couldnt tell which one they want)
</commit_message>
<xml_diff>
--- a/reports/Lab 01 Combinational Circuits.docx
+++ b/reports/Lab 01 Combinational Circuits.docx
@@ -908,8 +908,6 @@
           <w:u w:val="single"/>
         </w:rPr>
       </w:pPr>
-      <w:bookmarkStart w:id="0" w:name="_GoBack"/>
-      <w:bookmarkEnd w:id="0"/>
       <w:r>
         <w:lastRenderedPageBreak/>
         <w:t>1 bit</w:t>
@@ -1312,6 +1310,353 @@
           <w:u w:val="single"/>
         </w:rPr>
       </w:pPr>
+      <w:r>
+        <w:lastRenderedPageBreak/>
+        <w:t>Full Adder</w:t>
+      </w:r>
+      <w:r>
+        <w:t xml:space="preserve"> </w:t>
+      </w:r>
+      <w:r>
+        <w:rPr>
+          <w:u w:val="single"/>
+        </w:rPr>
+        <w:t>Symbol</w:t>
+      </w:r>
+    </w:p>
+    <w:p>
+      <w:pPr>
+        <w:rPr>
+          <w:u w:val="single"/>
+        </w:rPr>
+      </w:pPr>
+      <w:r>
+        <w:rPr>
+          <w:noProof/>
+          <w:u w:val="single"/>
+        </w:rPr>
+        <w:drawing>
+          <wp:inline distT="0" distB="0" distL="0" distR="0">
+            <wp:extent cx="5943600" cy="3987165"/>
+            <wp:effectExtent l="0" t="0" r="0" b="0"/>
+            <wp:docPr id="26" name="Picture 26"/>
+            <wp:cNvGraphicFramePr>
+              <a:graphicFrameLocks xmlns:a="http://schemas.openxmlformats.org/drawingml/2006/main" noChangeAspect="1"/>
+            </wp:cNvGraphicFramePr>
+            <a:graphic xmlns:a="http://schemas.openxmlformats.org/drawingml/2006/main">
+              <a:graphicData uri="http://schemas.openxmlformats.org/drawingml/2006/picture">
+                <pic:pic xmlns:pic="http://schemas.openxmlformats.org/drawingml/2006/picture">
+                  <pic:nvPicPr>
+                    <pic:cNvPr id="26" name="fullAdderSymbol.gif"/>
+                    <pic:cNvPicPr/>
+                  </pic:nvPicPr>
+                  <pic:blipFill>
+                    <a:blip r:embed="rId15">
+                      <a:extLst>
+                        <a:ext uri="{28A0092B-C50C-407E-A947-70E740481C1C}">
+                          <a14:useLocalDpi xmlns:a14="http://schemas.microsoft.com/office/drawing/2010/main" val="0"/>
+                        </a:ext>
+                      </a:extLst>
+                    </a:blip>
+                    <a:stretch>
+                      <a:fillRect/>
+                    </a:stretch>
+                  </pic:blipFill>
+                  <pic:spPr>
+                    <a:xfrm>
+                      <a:off x="0" y="0"/>
+                      <a:ext cx="5943600" cy="3987165"/>
+                    </a:xfrm>
+                    <a:prstGeom prst="rect">
+                      <a:avLst/>
+                    </a:prstGeom>
+                  </pic:spPr>
+                </pic:pic>
+              </a:graphicData>
+            </a:graphic>
+          </wp:inline>
+        </w:drawing>
+      </w:r>
+    </w:p>
+    <w:p>
+      <w:pPr>
+        <w:rPr>
+          <w:u w:val="single"/>
+        </w:rPr>
+      </w:pPr>
+      <w:r>
+        <w:t xml:space="preserve">Full Adder </w:t>
+      </w:r>
+      <w:r>
+        <w:rPr>
+          <w:u w:val="single"/>
+        </w:rPr>
+        <w:t>Schematic</w:t>
+      </w:r>
+    </w:p>
+    <w:p>
+      <w:r>
+        <w:rPr>
+          <w:noProof/>
+        </w:rPr>
+        <w:drawing>
+          <wp:inline distT="0" distB="0" distL="0" distR="0">
+            <wp:extent cx="5943600" cy="3441700"/>
+            <wp:effectExtent l="0" t="0" r="0" b="6350"/>
+            <wp:docPr id="27" name="Picture 27"/>
+            <wp:cNvGraphicFramePr>
+              <a:graphicFrameLocks xmlns:a="http://schemas.openxmlformats.org/drawingml/2006/main" noChangeAspect="1"/>
+            </wp:cNvGraphicFramePr>
+            <a:graphic xmlns:a="http://schemas.openxmlformats.org/drawingml/2006/main">
+              <a:graphicData uri="http://schemas.openxmlformats.org/drawingml/2006/picture">
+                <pic:pic xmlns:pic="http://schemas.openxmlformats.org/drawingml/2006/picture">
+                  <pic:nvPicPr>
+                    <pic:cNvPr id="27" name="fullAdderSchematic.gif"/>
+                    <pic:cNvPicPr/>
+                  </pic:nvPicPr>
+                  <pic:blipFill>
+                    <a:blip r:embed="rId16">
+                      <a:extLst>
+                        <a:ext uri="{28A0092B-C50C-407E-A947-70E740481C1C}">
+                          <a14:useLocalDpi xmlns:a14="http://schemas.microsoft.com/office/drawing/2010/main" val="0"/>
+                        </a:ext>
+                      </a:extLst>
+                    </a:blip>
+                    <a:stretch>
+                      <a:fillRect/>
+                    </a:stretch>
+                  </pic:blipFill>
+                  <pic:spPr>
+                    <a:xfrm>
+                      <a:off x="0" y="0"/>
+                      <a:ext cx="5943600" cy="3441700"/>
+                    </a:xfrm>
+                    <a:prstGeom prst="rect">
+                      <a:avLst/>
+                    </a:prstGeom>
+                  </pic:spPr>
+                </pic:pic>
+              </a:graphicData>
+            </a:graphic>
+          </wp:inline>
+        </w:drawing>
+      </w:r>
+    </w:p>
+    <w:p>
+      <w:pPr>
+        <w:rPr>
+          <w:u w:val="single"/>
+        </w:rPr>
+      </w:pPr>
+      <w:r>
+        <w:lastRenderedPageBreak/>
+        <w:t xml:space="preserve">Full Adder </w:t>
+      </w:r>
+      <w:r>
+        <w:rPr>
+          <w:u w:val="single"/>
+        </w:rPr>
+        <w:t>Command File</w:t>
+      </w:r>
+    </w:p>
+    <w:p>
+      <w:pPr>
+        <w:jc w:val="center"/>
+      </w:pPr>
+      <w:r>
+        <w:rPr>
+          <w:noProof/>
+        </w:rPr>
+        <w:drawing>
+          <wp:inline distT="0" distB="0" distL="0" distR="0">
+            <wp:extent cx="2838450" cy="1104900"/>
+            <wp:effectExtent l="0" t="0" r="0" b="0"/>
+            <wp:docPr id="28" name="Picture 28"/>
+            <wp:cNvGraphicFramePr>
+              <a:graphicFrameLocks xmlns:a="http://schemas.openxmlformats.org/drawingml/2006/main" noChangeAspect="1"/>
+            </wp:cNvGraphicFramePr>
+            <a:graphic xmlns:a="http://schemas.openxmlformats.org/drawingml/2006/main">
+              <a:graphicData uri="http://schemas.openxmlformats.org/drawingml/2006/picture">
+                <pic:pic xmlns:pic="http://schemas.openxmlformats.org/drawingml/2006/picture">
+                  <pic:nvPicPr>
+                    <pic:cNvPr id="28" name="fullAdderCMD.gif"/>
+                    <pic:cNvPicPr/>
+                  </pic:nvPicPr>
+                  <pic:blipFill>
+                    <a:blip r:embed="rId17">
+                      <a:extLst>
+                        <a:ext uri="{28A0092B-C50C-407E-A947-70E740481C1C}">
+                          <a14:useLocalDpi xmlns:a14="http://schemas.microsoft.com/office/drawing/2010/main" val="0"/>
+                        </a:ext>
+                      </a:extLst>
+                    </a:blip>
+                    <a:stretch>
+                      <a:fillRect/>
+                    </a:stretch>
+                  </pic:blipFill>
+                  <pic:spPr>
+                    <a:xfrm>
+                      <a:off x="0" y="0"/>
+                      <a:ext cx="2838450" cy="1104900"/>
+                    </a:xfrm>
+                    <a:prstGeom prst="rect">
+                      <a:avLst/>
+                    </a:prstGeom>
+                  </pic:spPr>
+                </pic:pic>
+              </a:graphicData>
+            </a:graphic>
+          </wp:inline>
+        </w:drawing>
+      </w:r>
+    </w:p>
+    <w:p/>
+    <w:p/>
+    <w:p>
+      <w:pPr>
+        <w:rPr>
+          <w:u w:val="single"/>
+        </w:rPr>
+      </w:pPr>
+      <w:r>
+        <w:t xml:space="preserve">Full Adder </w:t>
+      </w:r>
+      <w:r>
+        <w:rPr>
+          <w:u w:val="single"/>
+        </w:rPr>
+        <w:t>Expected Results</w:t>
+      </w:r>
+    </w:p>
+    <w:p>
+      <w:pPr>
+        <w:jc w:val="center"/>
+      </w:pPr>
+      <w:r>
+        <w:rPr>
+          <w:noProof/>
+        </w:rPr>
+        <w:drawing>
+          <wp:inline distT="0" distB="0" distL="0" distR="0">
+            <wp:extent cx="3076575" cy="1847850"/>
+            <wp:effectExtent l="0" t="0" r="9525" b="0"/>
+            <wp:docPr id="29" name="Picture 29"/>
+            <wp:cNvGraphicFramePr>
+              <a:graphicFrameLocks xmlns:a="http://schemas.openxmlformats.org/drawingml/2006/main" noChangeAspect="1"/>
+            </wp:cNvGraphicFramePr>
+            <a:graphic xmlns:a="http://schemas.openxmlformats.org/drawingml/2006/main">
+              <a:graphicData uri="http://schemas.openxmlformats.org/drawingml/2006/picture">
+                <pic:pic xmlns:pic="http://schemas.openxmlformats.org/drawingml/2006/picture">
+                  <pic:nvPicPr>
+                    <pic:cNvPr id="29" name="fullAdderExpResults.gif"/>
+                    <pic:cNvPicPr/>
+                  </pic:nvPicPr>
+                  <pic:blipFill>
+                    <a:blip r:embed="rId18">
+                      <a:extLst>
+                        <a:ext uri="{28A0092B-C50C-407E-A947-70E740481C1C}">
+                          <a14:useLocalDpi xmlns:a14="http://schemas.microsoft.com/office/drawing/2010/main" val="0"/>
+                        </a:ext>
+                      </a:extLst>
+                    </a:blip>
+                    <a:stretch>
+                      <a:fillRect/>
+                    </a:stretch>
+                  </pic:blipFill>
+                  <pic:spPr>
+                    <a:xfrm>
+                      <a:off x="0" y="0"/>
+                      <a:ext cx="3076575" cy="1847850"/>
+                    </a:xfrm>
+                    <a:prstGeom prst="rect">
+                      <a:avLst/>
+                    </a:prstGeom>
+                  </pic:spPr>
+                </pic:pic>
+              </a:graphicData>
+            </a:graphic>
+          </wp:inline>
+        </w:drawing>
+      </w:r>
+    </w:p>
+    <w:p/>
+    <w:p>
+      <w:r>
+        <w:t xml:space="preserve">Full Adder </w:t>
+      </w:r>
+      <w:r>
+        <w:rPr>
+          <w:u w:val="single"/>
+        </w:rPr>
+        <w:t>Simulation Result (real)</w:t>
+      </w:r>
+    </w:p>
+    <w:p>
+      <w:r>
+        <w:rPr>
+          <w:noProof/>
+        </w:rPr>
+        <w:drawing>
+          <wp:inline distT="0" distB="0" distL="0" distR="0">
+            <wp:extent cx="6574485" cy="628650"/>
+            <wp:effectExtent l="0" t="0" r="0" b="0"/>
+            <wp:docPr id="30" name="Picture 30"/>
+            <wp:cNvGraphicFramePr>
+              <a:graphicFrameLocks xmlns:a="http://schemas.openxmlformats.org/drawingml/2006/main" noChangeAspect="1"/>
+            </wp:cNvGraphicFramePr>
+            <a:graphic xmlns:a="http://schemas.openxmlformats.org/drawingml/2006/main">
+              <a:graphicData uri="http://schemas.openxmlformats.org/drawingml/2006/picture">
+                <pic:pic xmlns:pic="http://schemas.openxmlformats.org/drawingml/2006/picture">
+                  <pic:nvPicPr>
+                    <pic:cNvPr id="30" name="fullAdderSimResults.gif"/>
+                    <pic:cNvPicPr/>
+                  </pic:nvPicPr>
+                  <pic:blipFill>
+                    <a:blip r:embed="rId19">
+                      <a:extLst>
+                        <a:ext uri="{28A0092B-C50C-407E-A947-70E740481C1C}">
+                          <a14:useLocalDpi xmlns:a14="http://schemas.microsoft.com/office/drawing/2010/main" val="0"/>
+                        </a:ext>
+                      </a:extLst>
+                    </a:blip>
+                    <a:stretch>
+                      <a:fillRect/>
+                    </a:stretch>
+                  </pic:blipFill>
+                  <pic:spPr>
+                    <a:xfrm>
+                      <a:off x="0" y="0"/>
+                      <a:ext cx="6587522" cy="629897"/>
+                    </a:xfrm>
+                    <a:prstGeom prst="rect">
+                      <a:avLst/>
+                    </a:prstGeom>
+                  </pic:spPr>
+                </pic:pic>
+              </a:graphicData>
+            </a:graphic>
+          </wp:inline>
+        </w:drawing>
+      </w:r>
+    </w:p>
+    <w:p/>
+    <w:p/>
+    <w:p/>
+    <w:p/>
+    <w:p/>
+    <w:p/>
+    <w:p/>
+    <w:p>
+      <w:r>
+        <w:br/>
+      </w:r>
+    </w:p>
+    <w:p>
+      <w:pPr>
+        <w:rPr>
+          <w:u w:val="single"/>
+        </w:rPr>
+      </w:pPr>
       <w:proofErr w:type="spellStart"/>
       <w:r>
         <w:lastRenderedPageBreak/>
@@ -1359,7 +1704,7 @@
                     <pic:cNvPicPr/>
                   </pic:nvPicPr>
                   <pic:blipFill>
-                    <a:blip r:embed="rId15">
+                    <a:blip r:embed="rId20">
                       <a:extLst>
                         <a:ext uri="{28A0092B-C50C-407E-A947-70E740481C1C}">
                           <a14:useLocalDpi xmlns:a14="http://schemas.microsoft.com/office/drawing/2010/main" val="0"/>
@@ -1435,7 +1780,7 @@
                     <pic:cNvPicPr/>
                   </pic:nvPicPr>
                   <pic:blipFill>
-                    <a:blip r:embed="rId16">
+                    <a:blip r:embed="rId21">
                       <a:extLst>
                         <a:ext uri="{28A0092B-C50C-407E-A947-70E740481C1C}">
                           <a14:useLocalDpi xmlns:a14="http://schemas.microsoft.com/office/drawing/2010/main" val="0"/>
@@ -1463,8 +1808,6 @@
       </w:r>
     </w:p>
     <w:p/>
-    <w:p/>
-    <w:p/>
     <w:p>
       <w:pPr>
         <w:rPr>
@@ -1517,7 +1860,7 @@
                     <pic:cNvPicPr/>
                   </pic:nvPicPr>
                   <pic:blipFill>
-                    <a:blip r:embed="rId17">
+                    <a:blip r:embed="rId22">
                       <a:extLst>
                         <a:ext uri="{28A0092B-C50C-407E-A947-70E740481C1C}">
                           <a14:useLocalDpi xmlns:a14="http://schemas.microsoft.com/office/drawing/2010/main" val="0"/>
@@ -1545,9 +1888,6 @@
       </w:r>
     </w:p>
     <w:p/>
-    <w:p/>
-    <w:p/>
-    <w:p/>
     <w:p>
       <w:pPr>
         <w:rPr>
@@ -1597,7 +1937,7 @@
                     <pic:cNvPicPr/>
                   </pic:nvPicPr>
                   <pic:blipFill>
-                    <a:blip r:embed="rId18">
+                    <a:blip r:embed="rId23">
                       <a:extLst>
                         <a:ext uri="{28A0092B-C50C-407E-A947-70E740481C1C}">
                           <a14:useLocalDpi xmlns:a14="http://schemas.microsoft.com/office/drawing/2010/main" val="0"/>
@@ -1644,6 +1984,8 @@
           <w:u w:val="single"/>
         </w:rPr>
       </w:pPr>
+      <w:bookmarkStart w:id="0" w:name="_GoBack"/>
+      <w:bookmarkEnd w:id="0"/>
     </w:p>
     <w:p>
       <w:pPr>
@@ -1700,7 +2042,7 @@
                     <pic:cNvPicPr/>
                   </pic:nvPicPr>
                   <pic:blipFill>
-                    <a:blip r:embed="rId19" cstate="print">
+                    <a:blip r:embed="rId24" cstate="print">
                       <a:extLst>
                         <a:ext uri="{28A0092B-C50C-407E-A947-70E740481C1C}">
                           <a14:useLocalDpi xmlns:a14="http://schemas.microsoft.com/office/drawing/2010/main" val="0"/>

</xml_diff>